<commit_message>
final presentation and report
</commit_message>
<xml_diff>
--- a/Wranglers Final Report.docx
+++ b/Wranglers Final Report.docx
@@ -184,12 +184,12 @@
             <wp:extent cx="2157413" cy="2283151"/>
             <wp:effectExtent b="0" l="0" r="0" t="0"/>
             <wp:wrapSquare wrapText="bothSides" distB="19050" distT="19050" distL="19050" distR="19050"/>
-            <wp:docPr id="2" name="image9.png"/>
+            <wp:docPr id="14" name="image12.png"/>
             <a:graphic>
               <a:graphicData uri="http://schemas.openxmlformats.org/drawingml/2006/picture">
                 <pic:pic>
                   <pic:nvPicPr>
-                    <pic:cNvPr id="0" name="image9.png"/>
+                    <pic:cNvPr id="0" name="image12.png"/>
                     <pic:cNvPicPr preferRelativeResize="0"/>
                   </pic:nvPicPr>
                   <pic:blipFill>
@@ -241,12 +241,12 @@
           <wp:inline distB="19050" distT="19050" distL="19050" distR="19050">
             <wp:extent cx="2577306" cy="2284645"/>
             <wp:effectExtent b="0" l="0" r="0" t="0"/>
-            <wp:docPr id="12" name="image8.png"/>
+            <wp:docPr id="11" name="image1.png"/>
             <a:graphic>
               <a:graphicData uri="http://schemas.openxmlformats.org/drawingml/2006/picture">
                 <pic:pic>
                   <pic:nvPicPr>
-                    <pic:cNvPr id="0" name="image8.png"/>
+                    <pic:cNvPr id="0" name="image1.png"/>
                     <pic:cNvPicPr preferRelativeResize="0"/>
                   </pic:nvPicPr>
                   <pic:blipFill>
@@ -1239,12 +1239,12 @@
           <wp:inline distB="114300" distT="114300" distL="114300" distR="114300">
             <wp:extent cx="5943600" cy="2933700"/>
             <wp:effectExtent b="0" l="0" r="0" t="0"/>
-            <wp:docPr id="10" name="image10.png"/>
+            <wp:docPr id="6" name="image15.png"/>
             <a:graphic>
               <a:graphicData uri="http://schemas.openxmlformats.org/drawingml/2006/picture">
                 <pic:pic>
                   <pic:nvPicPr>
-                    <pic:cNvPr id="0" name="image10.png"/>
+                    <pic:cNvPr id="0" name="image15.png"/>
                     <pic:cNvPicPr preferRelativeResize="0"/>
                   </pic:nvPicPr>
                   <pic:blipFill>
@@ -1314,12 +1314,12 @@
           <wp:inline distB="114300" distT="114300" distL="114300" distR="114300">
             <wp:extent cx="5943600" cy="3670300"/>
             <wp:effectExtent b="0" l="0" r="0" t="0"/>
-            <wp:docPr id="8" name="image6.png"/>
+            <wp:docPr id="4" name="image5.png"/>
             <a:graphic>
               <a:graphicData uri="http://schemas.openxmlformats.org/drawingml/2006/picture">
                 <pic:pic>
                   <pic:nvPicPr>
-                    <pic:cNvPr id="0" name="image6.png"/>
+                    <pic:cNvPr id="0" name="image5.png"/>
                     <pic:cNvPicPr preferRelativeResize="0"/>
                   </pic:nvPicPr>
                   <pic:blipFill>
@@ -1563,7 +1563,7 @@
       <w:pPr>
         <w:numPr>
           <w:ilvl w:val="3"/>
-          <w:numId w:val="1"/>
+          <w:numId w:val="2"/>
         </w:numPr>
         <w:ind w:left="0" w:firstLine="0"/>
         <w:rPr>
@@ -1586,7 +1586,7 @@
       <w:pPr>
         <w:numPr>
           <w:ilvl w:val="3"/>
-          <w:numId w:val="1"/>
+          <w:numId w:val="2"/>
         </w:numPr>
         <w:ind w:left="0" w:firstLine="0"/>
         <w:rPr>
@@ -1609,7 +1609,7 @@
       <w:pPr>
         <w:numPr>
           <w:ilvl w:val="3"/>
-          <w:numId w:val="1"/>
+          <w:numId w:val="2"/>
         </w:numPr>
         <w:ind w:left="0" w:firstLine="0"/>
         <w:rPr>
@@ -1651,7 +1651,7 @@
       <w:pPr>
         <w:numPr>
           <w:ilvl w:val="3"/>
-          <w:numId w:val="1"/>
+          <w:numId w:val="2"/>
         </w:numPr>
         <w:shd w:fill="ffffff" w:val="clear"/>
         <w:spacing w:after="0" w:afterAutospacing="0" w:before="220" w:lineRule="auto"/>
@@ -1676,7 +1676,7 @@
       <w:pPr>
         <w:numPr>
           <w:ilvl w:val="3"/>
-          <w:numId w:val="1"/>
+          <w:numId w:val="2"/>
         </w:numPr>
         <w:shd w:fill="ffffff" w:val="clear"/>
         <w:spacing w:after="0" w:afterAutospacing="0" w:before="0" w:beforeAutospacing="0" w:lineRule="auto"/>
@@ -1701,7 +1701,7 @@
       <w:pPr>
         <w:numPr>
           <w:ilvl w:val="3"/>
-          <w:numId w:val="1"/>
+          <w:numId w:val="2"/>
         </w:numPr>
         <w:shd w:fill="ffffff" w:val="clear"/>
         <w:spacing w:after="0" w:afterAutospacing="0" w:before="0" w:beforeAutospacing="0" w:lineRule="auto"/>
@@ -1726,7 +1726,7 @@
       <w:pPr>
         <w:numPr>
           <w:ilvl w:val="3"/>
-          <w:numId w:val="1"/>
+          <w:numId w:val="2"/>
         </w:numPr>
         <w:shd w:fill="ffffff" w:val="clear"/>
         <w:spacing w:after="0" w:afterAutospacing="0" w:before="0" w:beforeAutospacing="0" w:lineRule="auto"/>
@@ -1751,7 +1751,7 @@
       <w:pPr>
         <w:numPr>
           <w:ilvl w:val="3"/>
-          <w:numId w:val="1"/>
+          <w:numId w:val="2"/>
         </w:numPr>
         <w:shd w:fill="ffffff" w:val="clear"/>
         <w:spacing w:after="0" w:afterAutospacing="0" w:before="0" w:beforeAutospacing="0" w:lineRule="auto"/>
@@ -1776,7 +1776,7 @@
       <w:pPr>
         <w:numPr>
           <w:ilvl w:val="3"/>
-          <w:numId w:val="1"/>
+          <w:numId w:val="2"/>
         </w:numPr>
         <w:shd w:fill="ffffff" w:val="clear"/>
         <w:spacing w:after="0" w:afterAutospacing="0" w:before="0" w:beforeAutospacing="0" w:lineRule="auto"/>
@@ -1801,7 +1801,7 @@
       <w:pPr>
         <w:numPr>
           <w:ilvl w:val="3"/>
-          <w:numId w:val="1"/>
+          <w:numId w:val="2"/>
         </w:numPr>
         <w:shd w:fill="ffffff" w:val="clear"/>
         <w:spacing w:after="0" w:afterAutospacing="0" w:before="0" w:beforeAutospacing="0" w:lineRule="auto"/>
@@ -1826,7 +1826,7 @@
       <w:pPr>
         <w:numPr>
           <w:ilvl w:val="3"/>
-          <w:numId w:val="1"/>
+          <w:numId w:val="2"/>
         </w:numPr>
         <w:shd w:fill="ffffff" w:val="clear"/>
         <w:spacing w:after="0" w:afterAutospacing="0" w:before="0" w:beforeAutospacing="0" w:lineRule="auto"/>
@@ -1851,7 +1851,7 @@
       <w:pPr>
         <w:numPr>
           <w:ilvl w:val="3"/>
-          <w:numId w:val="1"/>
+          <w:numId w:val="2"/>
         </w:numPr>
         <w:shd w:fill="ffffff" w:val="clear"/>
         <w:spacing w:after="0" w:afterAutospacing="0" w:before="0" w:beforeAutospacing="0" w:lineRule="auto"/>
@@ -1876,7 +1876,7 @@
       <w:pPr>
         <w:numPr>
           <w:ilvl w:val="3"/>
-          <w:numId w:val="1"/>
+          <w:numId w:val="2"/>
         </w:numPr>
         <w:shd w:fill="ffffff" w:val="clear"/>
         <w:spacing w:after="0" w:afterAutospacing="0" w:before="0" w:beforeAutospacing="0" w:lineRule="auto"/>
@@ -1901,7 +1901,7 @@
       <w:pPr>
         <w:numPr>
           <w:ilvl w:val="3"/>
-          <w:numId w:val="1"/>
+          <w:numId w:val="2"/>
         </w:numPr>
         <w:shd w:fill="ffffff" w:val="clear"/>
         <w:spacing w:after="0" w:afterAutospacing="0" w:before="0" w:beforeAutospacing="0" w:lineRule="auto"/>
@@ -1926,7 +1926,7 @@
       <w:pPr>
         <w:numPr>
           <w:ilvl w:val="3"/>
-          <w:numId w:val="1"/>
+          <w:numId w:val="2"/>
         </w:numPr>
         <w:shd w:fill="ffffff" w:val="clear"/>
         <w:spacing w:after="0" w:afterAutospacing="0" w:before="0" w:beforeAutospacing="0" w:lineRule="auto"/>
@@ -1951,7 +1951,7 @@
       <w:pPr>
         <w:numPr>
           <w:ilvl w:val="3"/>
-          <w:numId w:val="1"/>
+          <w:numId w:val="2"/>
         </w:numPr>
         <w:shd w:fill="ffffff" w:val="clear"/>
         <w:spacing w:after="0" w:afterAutospacing="0" w:before="0" w:beforeAutospacing="0" w:lineRule="auto"/>
@@ -1976,7 +1976,7 @@
       <w:pPr>
         <w:numPr>
           <w:ilvl w:val="3"/>
-          <w:numId w:val="1"/>
+          <w:numId w:val="2"/>
         </w:numPr>
         <w:shd w:fill="ffffff" w:val="clear"/>
         <w:spacing w:after="0" w:afterAutospacing="0" w:before="0" w:beforeAutospacing="0" w:lineRule="auto"/>
@@ -2001,7 +2001,7 @@
       <w:pPr>
         <w:numPr>
           <w:ilvl w:val="3"/>
-          <w:numId w:val="1"/>
+          <w:numId w:val="2"/>
         </w:numPr>
         <w:shd w:fill="ffffff" w:val="clear"/>
         <w:spacing w:after="0" w:afterAutospacing="0" w:before="0" w:beforeAutospacing="0" w:lineRule="auto"/>
@@ -2026,7 +2026,7 @@
       <w:pPr>
         <w:numPr>
           <w:ilvl w:val="3"/>
-          <w:numId w:val="1"/>
+          <w:numId w:val="2"/>
         </w:numPr>
         <w:shd w:fill="ffffff" w:val="clear"/>
         <w:spacing w:after="0" w:afterAutospacing="0" w:before="0" w:beforeAutospacing="0" w:lineRule="auto"/>
@@ -2051,7 +2051,7 @@
       <w:pPr>
         <w:numPr>
           <w:ilvl w:val="3"/>
-          <w:numId w:val="1"/>
+          <w:numId w:val="2"/>
         </w:numPr>
         <w:shd w:fill="ffffff" w:val="clear"/>
         <w:spacing w:after="0" w:afterAutospacing="0" w:before="0" w:beforeAutospacing="0" w:lineRule="auto"/>
@@ -2076,7 +2076,7 @@
       <w:pPr>
         <w:numPr>
           <w:ilvl w:val="3"/>
-          <w:numId w:val="1"/>
+          <w:numId w:val="2"/>
         </w:numPr>
         <w:shd w:fill="ffffff" w:val="clear"/>
         <w:spacing w:after="0" w:afterAutospacing="0" w:before="0" w:beforeAutospacing="0" w:lineRule="auto"/>
@@ -2101,7 +2101,7 @@
       <w:pPr>
         <w:numPr>
           <w:ilvl w:val="3"/>
-          <w:numId w:val="1"/>
+          <w:numId w:val="2"/>
         </w:numPr>
         <w:shd w:fill="ffffff" w:val="clear"/>
         <w:spacing w:after="0" w:afterAutospacing="0" w:before="0" w:beforeAutospacing="0" w:lineRule="auto"/>
@@ -2126,7 +2126,7 @@
       <w:pPr>
         <w:numPr>
           <w:ilvl w:val="3"/>
-          <w:numId w:val="1"/>
+          <w:numId w:val="2"/>
         </w:numPr>
         <w:shd w:fill="ffffff" w:val="clear"/>
         <w:spacing w:after="140" w:before="0" w:beforeAutospacing="0" w:lineRule="auto"/>
@@ -2189,7 +2189,7 @@
       <w:pPr>
         <w:numPr>
           <w:ilvl w:val="1"/>
-          <w:numId w:val="1"/>
+          <w:numId w:val="2"/>
         </w:numPr>
         <w:ind w:left="0" w:firstLine="0"/>
         <w:rPr>
@@ -2231,7 +2231,7 @@
       <w:pPr>
         <w:numPr>
           <w:ilvl w:val="3"/>
-          <w:numId w:val="1"/>
+          <w:numId w:val="2"/>
         </w:numPr>
         <w:ind w:left="0" w:firstLine="0"/>
         <w:rPr>
@@ -2251,12 +2251,12 @@
           <wp:inline distB="114300" distT="114300" distL="114300" distR="114300">
             <wp:extent cx="3352800" cy="2219325"/>
             <wp:effectExtent b="0" l="0" r="0" t="0"/>
-            <wp:docPr id="7" name="image4.png"/>
+            <wp:docPr id="18" name="image17.png"/>
             <a:graphic>
               <a:graphicData uri="http://schemas.openxmlformats.org/drawingml/2006/picture">
                 <pic:pic>
                   <pic:nvPicPr>
-                    <pic:cNvPr id="0" name="image4.png"/>
+                    <pic:cNvPr id="0" name="image17.png"/>
                     <pic:cNvPicPr preferRelativeResize="0"/>
                   </pic:nvPicPr>
                   <pic:blipFill>
@@ -2290,7 +2290,7 @@
       <w:pPr>
         <w:numPr>
           <w:ilvl w:val="3"/>
-          <w:numId w:val="1"/>
+          <w:numId w:val="2"/>
         </w:numPr>
         <w:ind w:left="0" w:firstLine="0"/>
         <w:rPr>
@@ -2310,12 +2310,12 @@
           <wp:inline distB="114300" distT="114300" distL="114300" distR="114300">
             <wp:extent cx="3600450" cy="2228850"/>
             <wp:effectExtent b="0" l="0" r="0" t="0"/>
-            <wp:docPr id="1" name="image7.png"/>
+            <wp:docPr id="12" name="image11.png"/>
             <a:graphic>
               <a:graphicData uri="http://schemas.openxmlformats.org/drawingml/2006/picture">
                 <pic:pic>
                   <pic:nvPicPr>
-                    <pic:cNvPr id="0" name="image7.png"/>
+                    <pic:cNvPr id="0" name="image11.png"/>
                     <pic:cNvPicPr preferRelativeResize="0"/>
                   </pic:nvPicPr>
                   <pic:blipFill>
@@ -2349,7 +2349,7 @@
       <w:pPr>
         <w:numPr>
           <w:ilvl w:val="3"/>
-          <w:numId w:val="1"/>
+          <w:numId w:val="2"/>
         </w:numPr>
         <w:ind w:left="0" w:firstLine="0"/>
         <w:rPr>
@@ -2369,12 +2369,12 @@
           <wp:inline distB="114300" distT="114300" distL="114300" distR="114300">
             <wp:extent cx="3505200" cy="2171700"/>
             <wp:effectExtent b="0" l="0" r="0" t="0"/>
-            <wp:docPr id="4" name="image2.png"/>
+            <wp:docPr id="16" name="image10.png"/>
             <a:graphic>
               <a:graphicData uri="http://schemas.openxmlformats.org/drawingml/2006/picture">
                 <pic:pic>
                   <pic:nvPicPr>
-                    <pic:cNvPr id="0" name="image2.png"/>
+                    <pic:cNvPr id="0" name="image10.png"/>
                     <pic:cNvPicPr preferRelativeResize="0"/>
                   </pic:nvPicPr>
                   <pic:blipFill>
@@ -2408,7 +2408,7 @@
       <w:pPr>
         <w:numPr>
           <w:ilvl w:val="3"/>
-          <w:numId w:val="1"/>
+          <w:numId w:val="2"/>
         </w:numPr>
         <w:ind w:left="0" w:firstLine="0"/>
         <w:rPr>
@@ -2428,12 +2428,12 @@
           <wp:inline distB="114300" distT="114300" distL="114300" distR="114300">
             <wp:extent cx="3419475" cy="2200275"/>
             <wp:effectExtent b="0" l="0" r="0" t="0"/>
-            <wp:docPr id="11" name="image1.png"/>
+            <wp:docPr id="10" name="image7.png"/>
             <a:graphic>
               <a:graphicData uri="http://schemas.openxmlformats.org/drawingml/2006/picture">
                 <pic:pic>
                   <pic:nvPicPr>
-                    <pic:cNvPr id="0" name="image1.png"/>
+                    <pic:cNvPr id="0" name="image7.png"/>
                     <pic:cNvPicPr preferRelativeResize="0"/>
                   </pic:nvPicPr>
                   <pic:blipFill>
@@ -2467,7 +2467,7 @@
       <w:pPr>
         <w:numPr>
           <w:ilvl w:val="3"/>
-          <w:numId w:val="1"/>
+          <w:numId w:val="2"/>
         </w:numPr>
         <w:ind w:left="0" w:firstLine="0"/>
         <w:rPr>
@@ -2487,12 +2487,12 @@
           <wp:inline distB="114300" distT="114300" distL="114300" distR="114300">
             <wp:extent cx="3381375" cy="2305050"/>
             <wp:effectExtent b="0" l="0" r="0" t="0"/>
-            <wp:docPr id="3" name="image3.png"/>
+            <wp:docPr id="15" name="image18.png"/>
             <a:graphic>
               <a:graphicData uri="http://schemas.openxmlformats.org/drawingml/2006/picture">
                 <pic:pic>
                   <pic:nvPicPr>
-                    <pic:cNvPr id="0" name="image3.png"/>
+                    <pic:cNvPr id="0" name="image18.png"/>
                     <pic:cNvPicPr preferRelativeResize="0"/>
                   </pic:nvPicPr>
                   <pic:blipFill>
@@ -2526,7 +2526,7 @@
       <w:pPr>
         <w:numPr>
           <w:ilvl w:val="3"/>
-          <w:numId w:val="1"/>
+          <w:numId w:val="2"/>
         </w:numPr>
         <w:ind w:left="0" w:firstLine="0"/>
         <w:rPr>
@@ -2546,12 +2546,12 @@
           <wp:inline distB="114300" distT="114300" distL="114300" distR="114300">
             <wp:extent cx="3381375" cy="2181225"/>
             <wp:effectExtent b="0" l="0" r="0" t="0"/>
-            <wp:docPr id="9" name="image5.png"/>
+            <wp:docPr id="5" name="image2.png"/>
             <a:graphic>
               <a:graphicData uri="http://schemas.openxmlformats.org/drawingml/2006/picture">
                 <pic:pic>
                   <pic:nvPicPr>
-                    <pic:cNvPr id="0" name="image5.png"/>
+                    <pic:cNvPr id="0" name="image2.png"/>
                     <pic:cNvPicPr preferRelativeResize="0"/>
                   </pic:nvPicPr>
                   <pic:blipFill>
@@ -2585,7 +2585,7 @@
       <w:pPr>
         <w:numPr>
           <w:ilvl w:val="1"/>
-          <w:numId w:val="1"/>
+          <w:numId w:val="2"/>
         </w:numPr>
         <w:ind w:left="0" w:firstLine="0"/>
         <w:rPr>
@@ -2678,6 +2678,7 @@
       <w:pPr>
         <w:ind w:left="2160" w:firstLine="0"/>
         <w:rPr>
+          <w:rFonts w:ascii="Calibri" w:cs="Calibri" w:eastAsia="Calibri" w:hAnsi="Calibri"/>
           <w:sz w:val="24"/>
           <w:szCs w:val="24"/>
         </w:rPr>
@@ -2692,12 +2693,12 @@
           <wp:inline distB="114300" distT="114300" distL="114300" distR="114300">
             <wp:extent cx="5147804" cy="4271963"/>
             <wp:effectExtent b="0" l="0" r="0" t="0"/>
-            <wp:docPr id="5" name="image11.png"/>
+            <wp:docPr id="1" name="image8.png"/>
             <a:graphic>
               <a:graphicData uri="http://schemas.openxmlformats.org/drawingml/2006/picture">
                 <pic:pic>
                   <pic:nvPicPr>
-                    <pic:cNvPr id="0" name="image11.png"/>
+                    <pic:cNvPr id="0" name="image8.png"/>
                     <pic:cNvPicPr preferRelativeResize="0"/>
                   </pic:nvPicPr>
                   <pic:blipFill>
@@ -2739,12 +2740,12 @@
             <wp:extent cx="4705350" cy="4143375"/>
             <wp:effectExtent b="0" l="0" r="0" t="0"/>
             <wp:wrapSquare wrapText="bothSides" distB="114300" distT="114300" distL="114300" distR="114300"/>
-            <wp:docPr id="6" name="image12.png"/>
+            <wp:docPr id="3" name="image6.png"/>
             <a:graphic>
               <a:graphicData uri="http://schemas.openxmlformats.org/drawingml/2006/picture">
                 <pic:pic>
                   <pic:nvPicPr>
-                    <pic:cNvPr id="0" name="image12.png"/>
+                    <pic:cNvPr id="0" name="image6.png"/>
                     <pic:cNvPicPr preferRelativeResize="0"/>
                   </pic:nvPicPr>
                   <pic:blipFill>
@@ -2769,9 +2770,644 @@
         </w:drawing>
       </w:r>
     </w:p>
+    <w:p>
+      <w:pPr>
+        <w:rPr>
+          <w:rFonts w:ascii="Calibri" w:cs="Calibri" w:eastAsia="Calibri" w:hAnsi="Calibri"/>
+          <w:b w:val="1"/>
+          <w:sz w:val="24"/>
+          <w:szCs w:val="24"/>
+        </w:rPr>
+      </w:pPr>
+      <w:r>
+        <w:rPr>
+          <w:rFonts w:ascii="Calibri" w:cs="Calibri" w:eastAsia="Calibri" w:hAnsi="Calibri"/>
+          <w:b w:val="1"/>
+          <w:sz w:val="24"/>
+          <w:szCs w:val="24"/>
+          <w:rtl w:val="0"/>
+        </w:rPr>
+        <w:t xml:space="preserve">Lesson learned</w:t>
+      </w:r>
+    </w:p>
+    <w:p>
+      <w:pPr>
+        <w:rPr>
+          <w:rFonts w:ascii="Calibri" w:cs="Calibri" w:eastAsia="Calibri" w:hAnsi="Calibri"/>
+          <w:b w:val="1"/>
+          <w:sz w:val="24"/>
+          <w:szCs w:val="24"/>
+        </w:rPr>
+      </w:pPr>
+      <w:r>
+        <w:rPr>
+          <w:rtl w:val="0"/>
+        </w:rPr>
+      </w:r>
+    </w:p>
+    <w:p>
+      <w:pPr>
+        <w:pBdr>
+          <w:top w:color="auto" w:space="0" w:sz="0" w:val="none"/>
+          <w:bottom w:color="auto" w:space="0" w:sz="0" w:val="none"/>
+          <w:right w:color="auto" w:space="0" w:sz="0" w:val="none"/>
+          <w:between w:color="auto" w:space="0" w:sz="0" w:val="none"/>
+        </w:pBdr>
+        <w:shd w:fill="ffffff" w:val="clear"/>
+        <w:spacing w:after="20" w:before="20" w:line="240" w:lineRule="auto"/>
+        <w:ind w:left="0" w:firstLine="0"/>
+        <w:rPr>
+          <w:rFonts w:ascii="Calibri" w:cs="Calibri" w:eastAsia="Calibri" w:hAnsi="Calibri"/>
+          <w:sz w:val="24"/>
+          <w:szCs w:val="24"/>
+        </w:rPr>
+      </w:pPr>
+      <w:r>
+        <w:rPr>
+          <w:rFonts w:ascii="Calibri" w:cs="Calibri" w:eastAsia="Calibri" w:hAnsi="Calibri"/>
+          <w:sz w:val="24"/>
+          <w:szCs w:val="24"/>
+          <w:rtl w:val="0"/>
+        </w:rPr>
+        <w:t xml:space="preserve">We did data cleanup for the columns important for our analysis by using the python packages NumPy and Pandas. For example, we got a subset variable based on desired dates, dropped not-states, created columns, and imputed negative values with 0. We also learned to merge each pollution’s subset (PM2.5, NO2, and Ozone) and COVID-19 data with a unique merge ID of county/state/date that we created. Overall, we learned to profile the data, deal with unreasonable data and merge with data from different sources with different data types from the project. Following are the screenshots that the code we used in the data wrangling steps.</w:t>
+      </w:r>
+    </w:p>
+    <w:p>
+      <w:pPr>
+        <w:pBdr>
+          <w:top w:color="auto" w:space="0" w:sz="0" w:val="none"/>
+          <w:bottom w:color="auto" w:space="0" w:sz="0" w:val="none"/>
+          <w:right w:color="auto" w:space="0" w:sz="0" w:val="none"/>
+          <w:between w:color="auto" w:space="0" w:sz="0" w:val="none"/>
+        </w:pBdr>
+        <w:shd w:fill="ffffff" w:val="clear"/>
+        <w:spacing w:after="20" w:before="20" w:line="240" w:lineRule="auto"/>
+        <w:ind w:left="0" w:firstLine="0"/>
+        <w:rPr>
+          <w:rFonts w:ascii="Calibri" w:cs="Calibri" w:eastAsia="Calibri" w:hAnsi="Calibri"/>
+          <w:sz w:val="24"/>
+          <w:szCs w:val="24"/>
+        </w:rPr>
+      </w:pPr>
+      <w:r>
+        <w:rPr>
+          <w:rFonts w:ascii="Calibri" w:cs="Calibri" w:eastAsia="Calibri" w:hAnsi="Calibri"/>
+          <w:sz w:val="24"/>
+          <w:szCs w:val="24"/>
+        </w:rPr>
+        <w:drawing>
+          <wp:inline distB="114300" distT="114300" distL="114300" distR="114300">
+            <wp:extent cx="5943600" cy="381000"/>
+            <wp:effectExtent b="0" l="0" r="0" t="0"/>
+            <wp:docPr id="13" name="image9.png"/>
+            <a:graphic>
+              <a:graphicData uri="http://schemas.openxmlformats.org/drawingml/2006/picture">
+                <pic:pic>
+                  <pic:nvPicPr>
+                    <pic:cNvPr id="0" name="image9.png"/>
+                    <pic:cNvPicPr preferRelativeResize="0"/>
+                  </pic:nvPicPr>
+                  <pic:blipFill>
+                    <a:blip r:embed="rId23"/>
+                    <a:srcRect b="0" l="0" r="0" t="0"/>
+                    <a:stretch>
+                      <a:fillRect/>
+                    </a:stretch>
+                  </pic:blipFill>
+                  <pic:spPr>
+                    <a:xfrm>
+                      <a:off x="0" y="0"/>
+                      <a:ext cx="5943600" cy="381000"/>
+                    </a:xfrm>
+                    <a:prstGeom prst="rect"/>
+                    <a:ln/>
+                  </pic:spPr>
+                </pic:pic>
+              </a:graphicData>
+            </a:graphic>
+          </wp:inline>
+        </w:drawing>
+      </w:r>
+      <w:r>
+        <w:rPr>
+          <w:rtl w:val="0"/>
+        </w:rPr>
+      </w:r>
+    </w:p>
+    <w:p>
+      <w:pPr>
+        <w:pBdr>
+          <w:top w:color="auto" w:space="0" w:sz="0" w:val="none"/>
+          <w:bottom w:color="auto" w:space="0" w:sz="0" w:val="none"/>
+          <w:right w:color="auto" w:space="0" w:sz="0" w:val="none"/>
+          <w:between w:color="auto" w:space="0" w:sz="0" w:val="none"/>
+        </w:pBdr>
+        <w:shd w:fill="ffffff" w:val="clear"/>
+        <w:spacing w:after="20" w:before="20" w:line="240" w:lineRule="auto"/>
+        <w:ind w:left="0" w:firstLine="0"/>
+        <w:rPr>
+          <w:rFonts w:ascii="Calibri" w:cs="Calibri" w:eastAsia="Calibri" w:hAnsi="Calibri"/>
+          <w:sz w:val="24"/>
+          <w:szCs w:val="24"/>
+        </w:rPr>
+      </w:pPr>
+      <w:r>
+        <w:rPr>
+          <w:rFonts w:ascii="Calibri" w:cs="Calibri" w:eastAsia="Calibri" w:hAnsi="Calibri"/>
+          <w:sz w:val="24"/>
+          <w:szCs w:val="24"/>
+        </w:rPr>
+        <w:drawing>
+          <wp:inline distB="114300" distT="114300" distL="114300" distR="114300">
+            <wp:extent cx="5943600" cy="508000"/>
+            <wp:effectExtent b="0" l="0" r="0" t="0"/>
+            <wp:docPr id="7" name="image13.png"/>
+            <a:graphic>
+              <a:graphicData uri="http://schemas.openxmlformats.org/drawingml/2006/picture">
+                <pic:pic>
+                  <pic:nvPicPr>
+                    <pic:cNvPr id="0" name="image13.png"/>
+                    <pic:cNvPicPr preferRelativeResize="0"/>
+                  </pic:nvPicPr>
+                  <pic:blipFill>
+                    <a:blip r:embed="rId24"/>
+                    <a:srcRect b="0" l="0" r="0" t="0"/>
+                    <a:stretch>
+                      <a:fillRect/>
+                    </a:stretch>
+                  </pic:blipFill>
+                  <pic:spPr>
+                    <a:xfrm>
+                      <a:off x="0" y="0"/>
+                      <a:ext cx="5943600" cy="508000"/>
+                    </a:xfrm>
+                    <a:prstGeom prst="rect"/>
+                    <a:ln/>
+                  </pic:spPr>
+                </pic:pic>
+              </a:graphicData>
+            </a:graphic>
+          </wp:inline>
+        </w:drawing>
+      </w:r>
+      <w:r>
+        <w:rPr>
+          <w:rtl w:val="0"/>
+        </w:rPr>
+      </w:r>
+    </w:p>
+    <w:p>
+      <w:pPr>
+        <w:pBdr>
+          <w:top w:color="auto" w:space="0" w:sz="0" w:val="none"/>
+          <w:bottom w:color="auto" w:space="0" w:sz="0" w:val="none"/>
+          <w:right w:color="auto" w:space="0" w:sz="0" w:val="none"/>
+          <w:between w:color="auto" w:space="0" w:sz="0" w:val="none"/>
+        </w:pBdr>
+        <w:shd w:fill="ffffff" w:val="clear"/>
+        <w:spacing w:after="20" w:before="20" w:line="240" w:lineRule="auto"/>
+        <w:ind w:left="0" w:firstLine="0"/>
+        <w:rPr>
+          <w:rFonts w:ascii="Calibri" w:cs="Calibri" w:eastAsia="Calibri" w:hAnsi="Calibri"/>
+          <w:sz w:val="24"/>
+          <w:szCs w:val="24"/>
+        </w:rPr>
+      </w:pPr>
+      <w:r>
+        <w:rPr>
+          <w:rFonts w:ascii="Calibri" w:cs="Calibri" w:eastAsia="Calibri" w:hAnsi="Calibri"/>
+          <w:sz w:val="24"/>
+          <w:szCs w:val="24"/>
+        </w:rPr>
+        <w:drawing>
+          <wp:inline distB="114300" distT="114300" distL="114300" distR="114300">
+            <wp:extent cx="5943600" cy="444500"/>
+            <wp:effectExtent b="0" l="0" r="0" t="0"/>
+            <wp:docPr id="2" name="image3.png"/>
+            <a:graphic>
+              <a:graphicData uri="http://schemas.openxmlformats.org/drawingml/2006/picture">
+                <pic:pic>
+                  <pic:nvPicPr>
+                    <pic:cNvPr id="0" name="image3.png"/>
+                    <pic:cNvPicPr preferRelativeResize="0"/>
+                  </pic:nvPicPr>
+                  <pic:blipFill>
+                    <a:blip r:embed="rId25"/>
+                    <a:srcRect b="0" l="0" r="0" t="0"/>
+                    <a:stretch>
+                      <a:fillRect/>
+                    </a:stretch>
+                  </pic:blipFill>
+                  <pic:spPr>
+                    <a:xfrm>
+                      <a:off x="0" y="0"/>
+                      <a:ext cx="5943600" cy="444500"/>
+                    </a:xfrm>
+                    <a:prstGeom prst="rect"/>
+                    <a:ln/>
+                  </pic:spPr>
+                </pic:pic>
+              </a:graphicData>
+            </a:graphic>
+          </wp:inline>
+        </w:drawing>
+      </w:r>
+      <w:r>
+        <w:rPr>
+          <w:rtl w:val="0"/>
+        </w:rPr>
+      </w:r>
+    </w:p>
+    <w:p>
+      <w:pPr>
+        <w:pBdr>
+          <w:top w:color="auto" w:space="0" w:sz="0" w:val="none"/>
+          <w:bottom w:color="auto" w:space="0" w:sz="0" w:val="none"/>
+          <w:right w:color="auto" w:space="0" w:sz="0" w:val="none"/>
+          <w:between w:color="auto" w:space="0" w:sz="0" w:val="none"/>
+        </w:pBdr>
+        <w:shd w:fill="ffffff" w:val="clear"/>
+        <w:spacing w:after="20" w:before="20" w:line="240" w:lineRule="auto"/>
+        <w:ind w:left="0" w:firstLine="0"/>
+        <w:rPr>
+          <w:rFonts w:ascii="Calibri" w:cs="Calibri" w:eastAsia="Calibri" w:hAnsi="Calibri"/>
+          <w:sz w:val="24"/>
+          <w:szCs w:val="24"/>
+        </w:rPr>
+      </w:pPr>
+      <w:r>
+        <w:rPr>
+          <w:rFonts w:ascii="Calibri" w:cs="Calibri" w:eastAsia="Calibri" w:hAnsi="Calibri"/>
+          <w:sz w:val="24"/>
+          <w:szCs w:val="24"/>
+        </w:rPr>
+        <w:drawing>
+          <wp:inline distB="114300" distT="114300" distL="114300" distR="114300">
+            <wp:extent cx="5943600" cy="520700"/>
+            <wp:effectExtent b="0" l="0" r="0" t="0"/>
+            <wp:docPr id="17" name="image14.png"/>
+            <a:graphic>
+              <a:graphicData uri="http://schemas.openxmlformats.org/drawingml/2006/picture">
+                <pic:pic>
+                  <pic:nvPicPr>
+                    <pic:cNvPr id="0" name="image14.png"/>
+                    <pic:cNvPicPr preferRelativeResize="0"/>
+                  </pic:nvPicPr>
+                  <pic:blipFill>
+                    <a:blip r:embed="rId26"/>
+                    <a:srcRect b="0" l="0" r="0" t="0"/>
+                    <a:stretch>
+                      <a:fillRect/>
+                    </a:stretch>
+                  </pic:blipFill>
+                  <pic:spPr>
+                    <a:xfrm>
+                      <a:off x="0" y="0"/>
+                      <a:ext cx="5943600" cy="520700"/>
+                    </a:xfrm>
+                    <a:prstGeom prst="rect"/>
+                    <a:ln/>
+                  </pic:spPr>
+                </pic:pic>
+              </a:graphicData>
+            </a:graphic>
+          </wp:inline>
+        </w:drawing>
+      </w:r>
+      <w:r>
+        <w:rPr>
+          <w:rtl w:val="0"/>
+        </w:rPr>
+      </w:r>
+    </w:p>
+    <w:p>
+      <w:pPr>
+        <w:pBdr>
+          <w:top w:color="auto" w:space="0" w:sz="0" w:val="none"/>
+          <w:bottom w:color="auto" w:space="0" w:sz="0" w:val="none"/>
+          <w:right w:color="auto" w:space="0" w:sz="0" w:val="none"/>
+          <w:between w:color="auto" w:space="0" w:sz="0" w:val="none"/>
+        </w:pBdr>
+        <w:shd w:fill="ffffff" w:val="clear"/>
+        <w:spacing w:after="20" w:before="20" w:line="240" w:lineRule="auto"/>
+        <w:ind w:left="0" w:firstLine="0"/>
+        <w:rPr>
+          <w:rFonts w:ascii="Calibri" w:cs="Calibri" w:eastAsia="Calibri" w:hAnsi="Calibri"/>
+          <w:sz w:val="24"/>
+          <w:szCs w:val="24"/>
+        </w:rPr>
+      </w:pPr>
+      <w:r>
+        <w:rPr>
+          <w:rFonts w:ascii="Calibri" w:cs="Calibri" w:eastAsia="Calibri" w:hAnsi="Calibri"/>
+          <w:sz w:val="24"/>
+          <w:szCs w:val="24"/>
+        </w:rPr>
+        <w:drawing>
+          <wp:inline distB="114300" distT="114300" distL="114300" distR="114300">
+            <wp:extent cx="5943600" cy="533400"/>
+            <wp:effectExtent b="0" l="0" r="0" t="0"/>
+            <wp:docPr id="9" name="image16.png"/>
+            <a:graphic>
+              <a:graphicData uri="http://schemas.openxmlformats.org/drawingml/2006/picture">
+                <pic:pic>
+                  <pic:nvPicPr>
+                    <pic:cNvPr id="0" name="image16.png"/>
+                    <pic:cNvPicPr preferRelativeResize="0"/>
+                  </pic:nvPicPr>
+                  <pic:blipFill>
+                    <a:blip r:embed="rId27"/>
+                    <a:srcRect b="0" l="0" r="0" t="0"/>
+                    <a:stretch>
+                      <a:fillRect/>
+                    </a:stretch>
+                  </pic:blipFill>
+                  <pic:spPr>
+                    <a:xfrm>
+                      <a:off x="0" y="0"/>
+                      <a:ext cx="5943600" cy="533400"/>
+                    </a:xfrm>
+                    <a:prstGeom prst="rect"/>
+                    <a:ln/>
+                  </pic:spPr>
+                </pic:pic>
+              </a:graphicData>
+            </a:graphic>
+          </wp:inline>
+        </w:drawing>
+      </w:r>
+      <w:r>
+        <w:rPr>
+          <w:rtl w:val="0"/>
+        </w:rPr>
+      </w:r>
+    </w:p>
+    <w:p>
+      <w:pPr>
+        <w:pBdr>
+          <w:top w:color="auto" w:space="0" w:sz="0" w:val="none"/>
+          <w:bottom w:color="auto" w:space="0" w:sz="0" w:val="none"/>
+          <w:right w:color="auto" w:space="0" w:sz="0" w:val="none"/>
+          <w:between w:color="auto" w:space="0" w:sz="0" w:val="none"/>
+        </w:pBdr>
+        <w:shd w:fill="ffffff" w:val="clear"/>
+        <w:spacing w:after="20" w:before="20" w:line="240" w:lineRule="auto"/>
+        <w:ind w:left="0" w:firstLine="0"/>
+        <w:rPr>
+          <w:rFonts w:ascii="Calibri" w:cs="Calibri" w:eastAsia="Calibri" w:hAnsi="Calibri"/>
+          <w:sz w:val="24"/>
+          <w:szCs w:val="24"/>
+        </w:rPr>
+      </w:pPr>
+      <w:r>
+        <w:rPr>
+          <w:rFonts w:ascii="Calibri" w:cs="Calibri" w:eastAsia="Calibri" w:hAnsi="Calibri"/>
+          <w:sz w:val="24"/>
+          <w:szCs w:val="24"/>
+        </w:rPr>
+        <w:drawing>
+          <wp:inline distB="114300" distT="114300" distL="114300" distR="114300">
+            <wp:extent cx="5943600" cy="1485900"/>
+            <wp:effectExtent b="0" l="0" r="0" t="0"/>
+            <wp:docPr id="8" name="image4.png"/>
+            <a:graphic>
+              <a:graphicData uri="http://schemas.openxmlformats.org/drawingml/2006/picture">
+                <pic:pic>
+                  <pic:nvPicPr>
+                    <pic:cNvPr id="0" name="image4.png"/>
+                    <pic:cNvPicPr preferRelativeResize="0"/>
+                  </pic:nvPicPr>
+                  <pic:blipFill>
+                    <a:blip r:embed="rId28"/>
+                    <a:srcRect b="0" l="0" r="0" t="0"/>
+                    <a:stretch>
+                      <a:fillRect/>
+                    </a:stretch>
+                  </pic:blipFill>
+                  <pic:spPr>
+                    <a:xfrm>
+                      <a:off x="0" y="0"/>
+                      <a:ext cx="5943600" cy="1485900"/>
+                    </a:xfrm>
+                    <a:prstGeom prst="rect"/>
+                    <a:ln/>
+                  </pic:spPr>
+                </pic:pic>
+              </a:graphicData>
+            </a:graphic>
+          </wp:inline>
+        </w:drawing>
+      </w:r>
+      <w:r>
+        <w:rPr>
+          <w:rtl w:val="0"/>
+        </w:rPr>
+      </w:r>
+    </w:p>
+    <w:p>
+      <w:pPr>
+        <w:rPr>
+          <w:rFonts w:ascii="Calibri" w:cs="Calibri" w:eastAsia="Calibri" w:hAnsi="Calibri"/>
+          <w:b w:val="1"/>
+          <w:sz w:val="24"/>
+          <w:szCs w:val="24"/>
+        </w:rPr>
+      </w:pPr>
+      <w:r>
+        <w:rPr>
+          <w:rtl w:val="0"/>
+        </w:rPr>
+      </w:r>
+    </w:p>
+    <w:p>
+      <w:pPr>
+        <w:rPr>
+          <w:rFonts w:ascii="Calibri" w:cs="Calibri" w:eastAsia="Calibri" w:hAnsi="Calibri"/>
+          <w:b w:val="1"/>
+          <w:sz w:val="24"/>
+          <w:szCs w:val="24"/>
+        </w:rPr>
+      </w:pPr>
+      <w:r>
+        <w:rPr>
+          <w:rFonts w:ascii="Calibri" w:cs="Calibri" w:eastAsia="Calibri" w:hAnsi="Calibri"/>
+          <w:b w:val="1"/>
+          <w:sz w:val="24"/>
+          <w:szCs w:val="24"/>
+          <w:rtl w:val="0"/>
+        </w:rPr>
+        <w:t xml:space="preserve">References</w:t>
+      </w:r>
+    </w:p>
+    <w:p>
+      <w:pPr>
+        <w:pBdr>
+          <w:top w:color="auto" w:space="0" w:sz="0" w:val="none"/>
+          <w:bottom w:color="auto" w:space="0" w:sz="0" w:val="none"/>
+          <w:right w:color="auto" w:space="0" w:sz="0" w:val="none"/>
+          <w:between w:color="auto" w:space="0" w:sz="0" w:val="none"/>
+        </w:pBdr>
+        <w:shd w:fill="ffffff" w:val="clear"/>
+        <w:spacing w:after="20" w:before="20" w:line="240" w:lineRule="auto"/>
+        <w:ind w:left="0" w:firstLine="0"/>
+        <w:rPr>
+          <w:rFonts w:ascii="Calibri" w:cs="Calibri" w:eastAsia="Calibri" w:hAnsi="Calibri"/>
+          <w:sz w:val="24"/>
+          <w:szCs w:val="24"/>
+        </w:rPr>
+      </w:pPr>
+      <w:r>
+        <w:rPr>
+          <w:rtl w:val="0"/>
+        </w:rPr>
+      </w:r>
+    </w:p>
+    <w:p>
+      <w:pPr>
+        <w:widowControl w:val="0"/>
+        <w:numPr>
+          <w:ilvl w:val="0"/>
+          <w:numId w:val="1"/>
+        </w:numPr>
+        <w:spacing w:after="0" w:afterAutospacing="0" w:lineRule="auto"/>
+        <w:ind w:left="720" w:hanging="360"/>
+        <w:rPr>
+          <w:rFonts w:ascii="Calibri" w:cs="Calibri" w:eastAsia="Calibri" w:hAnsi="Calibri"/>
+          <w:sz w:val="24"/>
+          <w:szCs w:val="24"/>
+          <w:u w:val="none"/>
+        </w:rPr>
+      </w:pPr>
+      <w:r>
+        <w:rPr>
+          <w:rFonts w:ascii="Calibri" w:cs="Calibri" w:eastAsia="Calibri" w:hAnsi="Calibri"/>
+          <w:sz w:val="24"/>
+          <w:szCs w:val="24"/>
+          <w:rtl w:val="0"/>
+        </w:rPr>
+        <w:t xml:space="preserve">Cazzolla Gatti, R., Velichevskaya, A., Tateo, A., Amoroso, N., &amp; Monaco, A. (2020). Machine learning reveals that prolonged exposure to air pollution is associated with SARS-CoV-2 mortality and infectivity in Italy. Environmental pollution (Barking, Essex : 1987), 267, 115471. </w:t>
+      </w:r>
+      <w:hyperlink r:id="rId29">
+        <w:r>
+          <w:rPr>
+            <w:rFonts w:ascii="Calibri" w:cs="Calibri" w:eastAsia="Calibri" w:hAnsi="Calibri"/>
+            <w:color w:val="1155cc"/>
+            <w:sz w:val="24"/>
+            <w:szCs w:val="24"/>
+            <w:u w:val="single"/>
+            <w:rtl w:val="0"/>
+          </w:rPr>
+          <w:t xml:space="preserve">https://doi.org/10.1016/j.envpol.2020.115471</w:t>
+        </w:r>
+      </w:hyperlink>
+      <w:r>
+        <w:rPr>
+          <w:rtl w:val="0"/>
+        </w:rPr>
+      </w:r>
+    </w:p>
+    <w:p>
+      <w:pPr>
+        <w:widowControl w:val="0"/>
+        <w:numPr>
+          <w:ilvl w:val="0"/>
+          <w:numId w:val="1"/>
+        </w:numPr>
+        <w:spacing w:after="0" w:afterAutospacing="0" w:lineRule="auto"/>
+        <w:ind w:left="720" w:hanging="360"/>
+        <w:rPr>
+          <w:rFonts w:ascii="Calibri" w:cs="Calibri" w:eastAsia="Calibri" w:hAnsi="Calibri"/>
+          <w:sz w:val="24"/>
+          <w:szCs w:val="24"/>
+          <w:u w:val="none"/>
+        </w:rPr>
+      </w:pPr>
+      <w:hyperlink r:id="rId30">
+        <w:r>
+          <w:rPr>
+            <w:rFonts w:ascii="Calibri" w:cs="Calibri" w:eastAsia="Calibri" w:hAnsi="Calibri"/>
+            <w:color w:val="1155cc"/>
+            <w:sz w:val="24"/>
+            <w:szCs w:val="24"/>
+            <w:u w:val="single"/>
+            <w:rtl w:val="0"/>
+          </w:rPr>
+          <w:t xml:space="preserve">https://pandas.pydata.org/docs/reference/frame.html</w:t>
+        </w:r>
+      </w:hyperlink>
+      <w:r>
+        <w:rPr>
+          <w:rtl w:val="0"/>
+        </w:rPr>
+      </w:r>
+    </w:p>
+    <w:p>
+      <w:pPr>
+        <w:numPr>
+          <w:ilvl w:val="0"/>
+          <w:numId w:val="1"/>
+        </w:numPr>
+        <w:ind w:left="720" w:hanging="360"/>
+        <w:rPr>
+          <w:rFonts w:ascii="Calibri" w:cs="Calibri" w:eastAsia="Calibri" w:hAnsi="Calibri"/>
+          <w:sz w:val="24"/>
+          <w:szCs w:val="24"/>
+        </w:rPr>
+      </w:pPr>
+      <w:hyperlink r:id="rId31">
+        <w:r>
+          <w:rPr>
+            <w:rFonts w:ascii="Calibri" w:cs="Calibri" w:eastAsia="Calibri" w:hAnsi="Calibri"/>
+            <w:color w:val="0000ff"/>
+            <w:sz w:val="24"/>
+            <w:szCs w:val="24"/>
+            <w:u w:val="single"/>
+            <w:rtl w:val="0"/>
+          </w:rPr>
+          <w:t xml:space="preserve">https://aqs.epa.gov/aqsweb/airdata/download_files.html</w:t>
+        </w:r>
+      </w:hyperlink>
+      <w:r>
+        <w:rPr>
+          <w:rtl w:val="0"/>
+        </w:rPr>
+      </w:r>
+    </w:p>
+    <w:p>
+      <w:pPr>
+        <w:numPr>
+          <w:ilvl w:val="0"/>
+          <w:numId w:val="1"/>
+        </w:numPr>
+        <w:ind w:left="720" w:hanging="360"/>
+        <w:rPr>
+          <w:rFonts w:ascii="Calibri" w:cs="Calibri" w:eastAsia="Calibri" w:hAnsi="Calibri"/>
+          <w:sz w:val="24"/>
+          <w:szCs w:val="24"/>
+        </w:rPr>
+      </w:pPr>
+      <w:hyperlink r:id="rId32">
+        <w:r>
+          <w:rPr>
+            <w:rFonts w:ascii="Calibri" w:cs="Calibri" w:eastAsia="Calibri" w:hAnsi="Calibri"/>
+            <w:color w:val="1155cc"/>
+            <w:sz w:val="24"/>
+            <w:szCs w:val="24"/>
+            <w:u w:val="single"/>
+            <w:rtl w:val="0"/>
+          </w:rPr>
+          <w:t xml:space="preserve">https://github.com/CSSEGISandData</w:t>
+        </w:r>
+      </w:hyperlink>
+      <w:r>
+        <w:rPr>
+          <w:rtl w:val="0"/>
+        </w:rPr>
+      </w:r>
+    </w:p>
     <w:sectPr>
-      <w:headerReference r:id="rId23" w:type="default"/>
-      <w:footerReference r:id="rId24" w:type="default"/>
+      <w:headerReference r:id="rId33" w:type="default"/>
+      <w:footerReference r:id="rId34" w:type="default"/>
       <w:pgSz w:h="15840" w:w="12240" w:orient="portrait"/>
       <w:pgMar w:bottom="1440" w:top="1440" w:left="1440" w:right="1440" w:header="720" w:footer="720"/>
       <w:pgNumType w:start="1"/>
@@ -2930,8 +3566,121 @@
       </w:rPr>
     </w:lvl>
   </w:abstractNum>
+  <w:abstractNum w:abstractNumId="2">
+    <w:lvl w:ilvl="0">
+      <w:start w:val="1"/>
+      <w:numFmt w:val="decimal"/>
+      <w:lvlText w:val="%1."/>
+      <w:lvlJc w:val="left"/>
+      <w:pPr>
+        <w:ind w:left="720" w:hanging="360"/>
+      </w:pPr>
+      <w:rPr>
+        <w:u w:val="none"/>
+      </w:rPr>
+    </w:lvl>
+    <w:lvl w:ilvl="1">
+      <w:start w:val="1"/>
+      <w:numFmt w:val="lowerLetter"/>
+      <w:lvlText w:val="%2."/>
+      <w:lvlJc w:val="left"/>
+      <w:pPr>
+        <w:ind w:left="1440" w:hanging="360"/>
+      </w:pPr>
+      <w:rPr>
+        <w:u w:val="none"/>
+      </w:rPr>
+    </w:lvl>
+    <w:lvl w:ilvl="2">
+      <w:start w:val="1"/>
+      <w:numFmt w:val="lowerRoman"/>
+      <w:lvlText w:val="%3."/>
+      <w:lvlJc w:val="right"/>
+      <w:pPr>
+        <w:ind w:left="2160" w:hanging="360"/>
+      </w:pPr>
+      <w:rPr>
+        <w:u w:val="none"/>
+      </w:rPr>
+    </w:lvl>
+    <w:lvl w:ilvl="3">
+      <w:start w:val="1"/>
+      <w:numFmt w:val="decimal"/>
+      <w:lvlText w:val="%4."/>
+      <w:lvlJc w:val="left"/>
+      <w:pPr>
+        <w:ind w:left="2880" w:hanging="360"/>
+      </w:pPr>
+      <w:rPr>
+        <w:u w:val="none"/>
+      </w:rPr>
+    </w:lvl>
+    <w:lvl w:ilvl="4">
+      <w:start w:val="1"/>
+      <w:numFmt w:val="lowerLetter"/>
+      <w:lvlText w:val="%5."/>
+      <w:lvlJc w:val="left"/>
+      <w:pPr>
+        <w:ind w:left="3600" w:hanging="360"/>
+      </w:pPr>
+      <w:rPr>
+        <w:u w:val="none"/>
+      </w:rPr>
+    </w:lvl>
+    <w:lvl w:ilvl="5">
+      <w:start w:val="1"/>
+      <w:numFmt w:val="lowerRoman"/>
+      <w:lvlText w:val="%6."/>
+      <w:lvlJc w:val="right"/>
+      <w:pPr>
+        <w:ind w:left="4320" w:hanging="360"/>
+      </w:pPr>
+      <w:rPr>
+        <w:u w:val="none"/>
+      </w:rPr>
+    </w:lvl>
+    <w:lvl w:ilvl="6">
+      <w:start w:val="1"/>
+      <w:numFmt w:val="decimal"/>
+      <w:lvlText w:val="%7."/>
+      <w:lvlJc w:val="left"/>
+      <w:pPr>
+        <w:ind w:left="5040" w:hanging="360"/>
+      </w:pPr>
+      <w:rPr>
+        <w:u w:val="none"/>
+      </w:rPr>
+    </w:lvl>
+    <w:lvl w:ilvl="7">
+      <w:start w:val="1"/>
+      <w:numFmt w:val="lowerLetter"/>
+      <w:lvlText w:val="%8."/>
+      <w:lvlJc w:val="left"/>
+      <w:pPr>
+        <w:ind w:left="5760" w:hanging="360"/>
+      </w:pPr>
+      <w:rPr>
+        <w:u w:val="none"/>
+      </w:rPr>
+    </w:lvl>
+    <w:lvl w:ilvl="8">
+      <w:start w:val="1"/>
+      <w:numFmt w:val="lowerRoman"/>
+      <w:lvlText w:val="%9."/>
+      <w:lvlJc w:val="right"/>
+      <w:pPr>
+        <w:ind w:left="6480" w:hanging="360"/>
+      </w:pPr>
+      <w:rPr>
+        <w:u w:val="none"/>
+      </w:rPr>
+    </w:lvl>
+  </w:abstractNum>
   <w:num w:numId="1">
     <w:abstractNumId w:val="1"/>
+  </w:num>
+  <w:num w:numId="2">
+    <w:abstractNumId w:val="2"/>
   </w:num>
 </w:numbering>
 </file>

</xml_diff>